<commit_message>
Updated the Git Lab file
</commit_message>
<xml_diff>
--- a/Git Lab.docx
+++ b/Git Lab.docx
@@ -15,21 +15,55 @@
         <w:rPr>
           <w:b/>
           <w:bCs/>
+          <w:u w:val="single"/>
+        </w:rPr>
+        <w:t>Lab 1: Git Lab</w:t>
+      </w:r>
+    </w:p>
+    <w:p>
+      <w:pPr>
+        <w:jc w:val="center"/>
+        <w:rPr>
+          <w:b/>
+          <w:bCs/>
+          <w:u w:val="single"/>
+        </w:rPr>
+      </w:pPr>
+      <w:r>
+        <w:rPr>
+          <w:b/>
+          <w:bCs/>
           <w:noProof/>
           <w:u w:val="single"/>
         </w:rPr>
         <w:drawing>
-          <wp:anchor distT="0" distB="0" distL="114300" distR="114300" simplePos="0" relativeHeight="251658240" behindDoc="0" locked="0" layoutInCell="1" allowOverlap="1" wp14:anchorId="732FD0AF" wp14:editId="6273AEC0">
+          <wp:anchor distT="0" distB="0" distL="114300" distR="114300" simplePos="0" relativeHeight="251658240" behindDoc="1" locked="0" layoutInCell="1" allowOverlap="1" wp14:anchorId="732FD0AF" wp14:editId="17C47160">
             <wp:simplePos x="0" y="0"/>
             <wp:positionH relativeFrom="column">
-              <wp:posOffset>396702</wp:posOffset>
+              <wp:posOffset>817245</wp:posOffset>
             </wp:positionH>
             <wp:positionV relativeFrom="paragraph">
-              <wp:posOffset>166197</wp:posOffset>
+              <wp:posOffset>118745</wp:posOffset>
             </wp:positionV>
-            <wp:extent cx="5061346" cy="3038763"/>
+            <wp:extent cx="4406900" cy="2646045"/>
             <wp:effectExtent l="0" t="0" r="0" b="0"/>
-            <wp:wrapNone/>
+            <wp:wrapTight wrapText="bothSides">
+              <wp:wrapPolygon edited="0">
+                <wp:start x="2552" y="0"/>
+                <wp:lineTo x="685" y="104"/>
+                <wp:lineTo x="0" y="518"/>
+                <wp:lineTo x="0" y="20320"/>
+                <wp:lineTo x="373" y="21253"/>
+                <wp:lineTo x="498" y="21460"/>
+                <wp:lineTo x="21040" y="21460"/>
+                <wp:lineTo x="21164" y="21253"/>
+                <wp:lineTo x="21538" y="20320"/>
+                <wp:lineTo x="21538" y="311"/>
+                <wp:lineTo x="20791" y="104"/>
+                <wp:lineTo x="16745" y="0"/>
+                <wp:lineTo x="2552" y="0"/>
+              </wp:wrapPolygon>
+            </wp:wrapTight>
             <wp:docPr id="1803356535" name="Picture 1" descr="A screenshot of a computer&#10;&#10;AI-generated content may be incorrect."/>
             <wp:cNvGraphicFramePr>
               <a:graphicFrameLocks xmlns:a="http://schemas.openxmlformats.org/drawingml/2006/main" noChangeAspect="1"/>
@@ -56,7 +90,7 @@
                   <pic:spPr>
                     <a:xfrm>
                       <a:off x="0" y="0"/>
-                      <a:ext cx="5061346" cy="3038763"/>
+                      <a:ext cx="4406900" cy="2646045"/>
                     </a:xfrm>
                     <a:prstGeom prst="rect">
                       <a:avLst/>
@@ -73,14 +107,6 @@
             </wp14:sizeRelV>
           </wp:anchor>
         </w:drawing>
-      </w:r>
-      <w:r>
-        <w:rPr>
-          <w:b/>
-          <w:bCs/>
-          <w:u w:val="single"/>
-        </w:rPr>
-        <w:t>Lab 1: Git Lab</w:t>
       </w:r>
     </w:p>
     <w:p>
@@ -120,17 +146,32 @@
           <w:u w:val="single"/>
         </w:rPr>
         <w:drawing>
-          <wp:anchor distT="0" distB="0" distL="114300" distR="114300" simplePos="0" relativeHeight="251659264" behindDoc="0" locked="0" layoutInCell="1" allowOverlap="1" wp14:anchorId="38CD5186" wp14:editId="27A0E4BB">
+          <wp:anchor distT="0" distB="0" distL="114300" distR="114300" simplePos="0" relativeHeight="251659264" behindDoc="1" locked="0" layoutInCell="1" allowOverlap="1" wp14:anchorId="38CD5186" wp14:editId="64A7E336">
             <wp:simplePos x="0" y="0"/>
             <wp:positionH relativeFrom="column">
-              <wp:posOffset>394566</wp:posOffset>
+              <wp:posOffset>817245</wp:posOffset>
             </wp:positionH>
             <wp:positionV relativeFrom="paragraph">
-              <wp:posOffset>2443077</wp:posOffset>
+              <wp:posOffset>2276821</wp:posOffset>
             </wp:positionV>
-            <wp:extent cx="5107151" cy="3066472"/>
+            <wp:extent cx="4335780" cy="2603500"/>
             <wp:effectExtent l="0" t="0" r="0" b="0"/>
-            <wp:wrapNone/>
+            <wp:wrapTight wrapText="bothSides">
+              <wp:wrapPolygon edited="0">
+                <wp:start x="1202" y="0"/>
+                <wp:lineTo x="506" y="105"/>
+                <wp:lineTo x="0" y="843"/>
+                <wp:lineTo x="0" y="20546"/>
+                <wp:lineTo x="506" y="21495"/>
+                <wp:lineTo x="21069" y="21495"/>
+                <wp:lineTo x="21132" y="21284"/>
+                <wp:lineTo x="21511" y="20441"/>
+                <wp:lineTo x="21511" y="1054"/>
+                <wp:lineTo x="21069" y="105"/>
+                <wp:lineTo x="20626" y="0"/>
+                <wp:lineTo x="1202" y="0"/>
+              </wp:wrapPolygon>
+            </wp:wrapTight>
             <wp:docPr id="1386451631" name="Picture 2" descr="A screenshot of a computer&#10;&#10;AI-generated content may be incorrect."/>
             <wp:cNvGraphicFramePr>
               <a:graphicFrameLocks xmlns:a="http://schemas.openxmlformats.org/drawingml/2006/main" noChangeAspect="1"/>
@@ -157,7 +198,7 @@
                   <pic:spPr>
                     <a:xfrm>
                       <a:off x="0" y="0"/>
-                      <a:ext cx="5107151" cy="3066472"/>
+                      <a:ext cx="4335780" cy="2603500"/>
                     </a:xfrm>
                     <a:prstGeom prst="rect">
                       <a:avLst/>
@@ -183,17 +224,31 @@
           <w:u w:val="single"/>
         </w:rPr>
         <w:drawing>
-          <wp:anchor distT="0" distB="0" distL="114300" distR="114300" simplePos="0" relativeHeight="251660288" behindDoc="0" locked="0" layoutInCell="1" allowOverlap="1" wp14:anchorId="0422B4FC" wp14:editId="1A5AC76A">
+          <wp:anchor distT="0" distB="0" distL="114300" distR="114300" simplePos="0" relativeHeight="251660288" behindDoc="1" locked="0" layoutInCell="1" allowOverlap="1" wp14:anchorId="0422B4FC" wp14:editId="23508FC3">
             <wp:simplePos x="0" y="0"/>
             <wp:positionH relativeFrom="column">
-              <wp:posOffset>352163</wp:posOffset>
+              <wp:posOffset>814070</wp:posOffset>
             </wp:positionH>
             <wp:positionV relativeFrom="paragraph">
-              <wp:posOffset>5287471</wp:posOffset>
+              <wp:posOffset>4878243</wp:posOffset>
             </wp:positionV>
-            <wp:extent cx="5199447" cy="3121890"/>
-            <wp:effectExtent l="0" t="0" r="0" b="2540"/>
-            <wp:wrapNone/>
+            <wp:extent cx="4338955" cy="2604135"/>
+            <wp:effectExtent l="0" t="0" r="4445" b="0"/>
+            <wp:wrapTight wrapText="bothSides">
+              <wp:wrapPolygon edited="0">
+                <wp:start x="1517" y="0"/>
+                <wp:lineTo x="569" y="105"/>
+                <wp:lineTo x="0" y="737"/>
+                <wp:lineTo x="0" y="20541"/>
+                <wp:lineTo x="506" y="21489"/>
+                <wp:lineTo x="21053" y="21489"/>
+                <wp:lineTo x="21559" y="20541"/>
+                <wp:lineTo x="21559" y="421"/>
+                <wp:lineTo x="20800" y="105"/>
+                <wp:lineTo x="17449" y="0"/>
+                <wp:lineTo x="1517" y="0"/>
+              </wp:wrapPolygon>
+            </wp:wrapTight>
             <wp:docPr id="373553213" name="Picture 3" descr="A screenshot of a computer&#10;&#10;AI-generated content may be incorrect."/>
             <wp:cNvGraphicFramePr>
               <a:graphicFrameLocks xmlns:a="http://schemas.openxmlformats.org/drawingml/2006/main" noChangeAspect="1"/>
@@ -220,7 +275,7 @@
                   <pic:spPr>
                     <a:xfrm>
                       <a:off x="0" y="0"/>
-                      <a:ext cx="5199447" cy="3121890"/>
+                      <a:ext cx="4338955" cy="2604135"/>
                     </a:xfrm>
                     <a:prstGeom prst="rect">
                       <a:avLst/>
@@ -247,6 +302,56 @@
         </w:rPr>
         <w:br w:type="page"/>
       </w:r>
+      <w:r>
+        <w:rPr>
+          <w:b/>
+          <w:bCs/>
+          <w:noProof/>
+          <w:u w:val="single"/>
+        </w:rPr>
+        <w:lastRenderedPageBreak/>
+        <w:drawing>
+          <wp:inline distT="0" distB="0" distL="0" distR="0" wp14:anchorId="30284644" wp14:editId="12A0AB8C">
+            <wp:extent cx="5999018" cy="6903804"/>
+            <wp:effectExtent l="0" t="0" r="0" b="0"/>
+            <wp:docPr id="774716130" name="Picture 2" descr="A screenshot of a computer&#10;&#10;AI-generated content may be incorrect."/>
+            <wp:cNvGraphicFramePr>
+              <a:graphicFrameLocks xmlns:a="http://schemas.openxmlformats.org/drawingml/2006/main" noChangeAspect="1"/>
+            </wp:cNvGraphicFramePr>
+            <a:graphic xmlns:a="http://schemas.openxmlformats.org/drawingml/2006/main">
+              <a:graphicData uri="http://schemas.openxmlformats.org/drawingml/2006/picture">
+                <pic:pic xmlns:pic="http://schemas.openxmlformats.org/drawingml/2006/picture">
+                  <pic:nvPicPr>
+                    <pic:cNvPr id="774716130" name="Picture 2" descr="A screenshot of a computer&#10;&#10;AI-generated content may be incorrect."/>
+                    <pic:cNvPicPr/>
+                  </pic:nvPicPr>
+                  <pic:blipFill>
+                    <a:blip r:embed="rId7" cstate="print">
+                      <a:extLst>
+                        <a:ext uri="{28A0092B-C50C-407E-A947-70E740481C1C}">
+                          <a14:useLocalDpi xmlns:a14="http://schemas.microsoft.com/office/drawing/2010/main" val="0"/>
+                        </a:ext>
+                      </a:extLst>
+                    </a:blip>
+                    <a:stretch>
+                      <a:fillRect/>
+                    </a:stretch>
+                  </pic:blipFill>
+                  <pic:spPr>
+                    <a:xfrm>
+                      <a:off x="0" y="0"/>
+                      <a:ext cx="6011472" cy="6918137"/>
+                    </a:xfrm>
+                    <a:prstGeom prst="rect">
+                      <a:avLst/>
+                    </a:prstGeom>
+                  </pic:spPr>
+                </pic:pic>
+              </a:graphicData>
+            </a:graphic>
+          </wp:inline>
+        </w:drawing>
+      </w:r>
     </w:p>
     <w:p>
       <w:pPr>
@@ -264,6 +369,7 @@
         <w:rPr>
           <w:noProof/>
         </w:rPr>
+        <w:lastRenderedPageBreak/>
         <w:drawing>
           <wp:inline distT="0" distB="0" distL="0" distR="0" wp14:anchorId="00C382E1" wp14:editId="160A0B28">
             <wp:extent cx="5943600" cy="5898515"/>
@@ -280,7 +386,7 @@
                     <pic:cNvPicPr/>
                   </pic:nvPicPr>
                   <pic:blipFill>
-                    <a:blip r:embed="rId7" cstate="print">
+                    <a:blip r:embed="rId8" cstate="print">
                       <a:extLst>
                         <a:ext uri="{28A0092B-C50C-407E-A947-70E740481C1C}">
                           <a14:useLocalDpi xmlns:a14="http://schemas.microsoft.com/office/drawing/2010/main" val="0"/>
@@ -330,7 +436,7 @@
                     <pic:cNvPicPr/>
                   </pic:nvPicPr>
                   <pic:blipFill>
-                    <a:blip r:embed="rId8" cstate="print">
+                    <a:blip r:embed="rId9" cstate="print">
                       <a:extLst>
                         <a:ext uri="{28A0092B-C50C-407E-A947-70E740481C1C}">
                           <a14:useLocalDpi xmlns:a14="http://schemas.microsoft.com/office/drawing/2010/main" val="0"/>
@@ -395,7 +501,7 @@
                     <pic:cNvPicPr/>
                   </pic:nvPicPr>
                   <pic:blipFill>
-                    <a:blip r:embed="rId9" cstate="print">
+                    <a:blip r:embed="rId10" cstate="print">
                       <a:extLst>
                         <a:ext uri="{28A0092B-C50C-407E-A947-70E740481C1C}">
                           <a14:useLocalDpi xmlns:a14="http://schemas.microsoft.com/office/drawing/2010/main" val="0"/>

</xml_diff>